<commit_message>
feat(main): add faies lab01
</commit_message>
<xml_diff>
--- a/labs/lab1/report/report.docx
+++ b/labs/lab1/report/report.docx
@@ -190,7 +190,7 @@
       </w:r>
     </w:p>
     <w:bookmarkEnd w:id="21"/>
-    <w:bookmarkStart w:id="44" w:name="выполнение-лабораторной-работы"/>
+    <w:bookmarkStart w:id="42" w:name="выполнение-лабораторной-работы"/>
     <w:p>
       <w:pPr>
         <w:pStyle w:val="Heading1"/>
@@ -237,59 +237,10 @@
     </w:p>
     <w:p>
       <w:pPr>
-        <w:pStyle w:val="CaptionedFigure"/>
-      </w:pPr>
-      <w:bookmarkStart w:id="23" w:name="fig:001"/>
-      <w:r>
-        <w:drawing>
-          <wp:inline>
-            <wp:extent cx="5334000" cy="4400550"/>
-            <wp:effectExtent b="0" l="0" r="0" t="0"/>
-            <wp:docPr descr="Настройка виртуальной машины" title="" id="1" name="Picture"/>
-            <a:graphic>
-              <a:graphicData uri="http://schemas.openxmlformats.org/drawingml/2006/picture">
-                <pic:pic>
-                  <pic:nvPicPr>
-                    <pic:cNvPr descr="image/1.jpg" id="0" name="Picture"/>
-                    <pic:cNvPicPr>
-                      <a:picLocks noChangeArrowheads="1" noChangeAspect="1"/>
-                    </pic:cNvPicPr>
-                  </pic:nvPicPr>
-                  <pic:blipFill>
-                    <a:blip r:embed="rId22"/>
-                    <a:stretch>
-                      <a:fillRect/>
-                    </a:stretch>
-                  </pic:blipFill>
-                  <pic:spPr bwMode="auto">
-                    <a:xfrm>
-                      <a:off x="0" y="0"/>
-                      <a:ext cx="5334000" cy="4400550"/>
-                    </a:xfrm>
-                    <a:prstGeom prst="rect">
-                      <a:avLst/>
-                    </a:prstGeom>
-                    <a:noFill/>
-                    <a:ln w="9525">
-                      <a:noFill/>
-                      <a:headEnd/>
-                      <a:tailEnd/>
-                    </a:ln>
-                  </pic:spPr>
-                </pic:pic>
-              </a:graphicData>
-            </a:graphic>
-          </wp:inline>
-        </w:drawing>
-      </w:r>
-      <w:bookmarkEnd w:id="23"/>
-    </w:p>
-    <w:p>
-      <w:pPr>
-        <w:pStyle w:val="ImageCaption"/>
-      </w:pPr>
-      <w:r>
-        <w:t xml:space="preserve">Настройка виртуальной машины</w:t>
+        <w:pStyle w:val="BodyText"/>
+      </w:pPr>
+      <w:r>
+        <w:t xml:space="preserve">[Настройка виртуальной машины] (image/1.jpg){#fig:001 width=70%}</w:t>
       </w:r>
     </w:p>
     <w:p>
@@ -338,7 +289,7 @@
       <w:pPr>
         <w:pStyle w:val="CaptionedFigure"/>
       </w:pPr>
-      <w:bookmarkStart w:id="25" w:name="fig:002"/>
+      <w:bookmarkStart w:id="23" w:name="fig:002"/>
       <w:r>
         <w:drawing>
           <wp:inline>
@@ -355,7 +306,7 @@
                     </pic:cNvPicPr>
                   </pic:nvPicPr>
                   <pic:blipFill>
-                    <a:blip r:embed="rId24"/>
+                    <a:blip r:embed="rId22"/>
                     <a:stretch>
                       <a:fillRect/>
                     </a:stretch>
@@ -381,7 +332,7 @@
           </wp:inline>
         </w:drawing>
       </w:r>
-      <w:bookmarkEnd w:id="25"/>
+      <w:bookmarkEnd w:id="23"/>
     </w:p>
     <w:p>
       <w:pPr>
@@ -422,7 +373,7 @@
       <w:pPr>
         <w:pStyle w:val="CaptionedFigure"/>
       </w:pPr>
-      <w:bookmarkStart w:id="27" w:name="fig:003"/>
+      <w:bookmarkStart w:id="25" w:name="fig:003"/>
       <w:r>
         <w:drawing>
           <wp:inline>
@@ -439,7 +390,7 @@
                     </pic:cNvPicPr>
                   </pic:nvPicPr>
                   <pic:blipFill>
-                    <a:blip r:embed="rId26"/>
+                    <a:blip r:embed="rId24"/>
                     <a:stretch>
                       <a:fillRect/>
                     </a:stretch>
@@ -465,7 +416,7 @@
           </wp:inline>
         </w:drawing>
       </w:r>
-      <w:bookmarkEnd w:id="27"/>
+      <w:bookmarkEnd w:id="25"/>
     </w:p>
     <w:p>
       <w:pPr>
@@ -506,7 +457,7 @@
       <w:pPr>
         <w:pStyle w:val="CaptionedFigure"/>
       </w:pPr>
-      <w:bookmarkStart w:id="29" w:name="fig:004"/>
+      <w:bookmarkStart w:id="27" w:name="fig:004"/>
       <w:r>
         <w:drawing>
           <wp:inline>
@@ -523,7 +474,7 @@
                     </pic:cNvPicPr>
                   </pic:nvPicPr>
                   <pic:blipFill>
-                    <a:blip r:embed="rId28"/>
+                    <a:blip r:embed="rId26"/>
                     <a:stretch>
                       <a:fillRect/>
                     </a:stretch>
@@ -549,7 +500,7 @@
           </wp:inline>
         </w:drawing>
       </w:r>
-      <w:bookmarkEnd w:id="29"/>
+      <w:bookmarkEnd w:id="27"/>
     </w:p>
     <w:p>
       <w:pPr>
@@ -590,7 +541,7 @@
       <w:pPr>
         <w:pStyle w:val="CaptionedFigure"/>
       </w:pPr>
-      <w:bookmarkStart w:id="31" w:name="fig:005"/>
+      <w:bookmarkStart w:id="29" w:name="fig:005"/>
       <w:r>
         <w:drawing>
           <wp:inline>
@@ -607,7 +558,7 @@
                     </pic:cNvPicPr>
                   </pic:nvPicPr>
                   <pic:blipFill>
-                    <a:blip r:embed="rId30"/>
+                    <a:blip r:embed="rId28"/>
                     <a:stretch>
                       <a:fillRect/>
                     </a:stretch>
@@ -633,7 +584,7 @@
           </wp:inline>
         </w:drawing>
       </w:r>
-      <w:bookmarkEnd w:id="31"/>
+      <w:bookmarkEnd w:id="29"/>
     </w:p>
     <w:p>
       <w:pPr>
@@ -674,7 +625,7 @@
       <w:pPr>
         <w:pStyle w:val="CaptionedFigure"/>
       </w:pPr>
-      <w:bookmarkStart w:id="33" w:name="fig:006"/>
+      <w:bookmarkStart w:id="31" w:name="fig:006"/>
       <w:r>
         <w:drawing>
           <wp:inline>
@@ -691,7 +642,7 @@
                     </pic:cNvPicPr>
                   </pic:nvPicPr>
                   <pic:blipFill>
-                    <a:blip r:embed="rId32"/>
+                    <a:blip r:embed="rId30"/>
                     <a:stretch>
                       <a:fillRect/>
                     </a:stretch>
@@ -717,7 +668,7 @@
           </wp:inline>
         </w:drawing>
       </w:r>
-      <w:bookmarkEnd w:id="33"/>
+      <w:bookmarkEnd w:id="31"/>
     </w:p>
     <w:p>
       <w:pPr>
@@ -777,7 +728,7 @@
       <w:pPr>
         <w:pStyle w:val="CaptionedFigure"/>
       </w:pPr>
-      <w:bookmarkStart w:id="35" w:name="fig:007"/>
+      <w:bookmarkStart w:id="33" w:name="fig:007"/>
       <w:r>
         <w:drawing>
           <wp:inline>
@@ -794,7 +745,7 @@
                     </pic:cNvPicPr>
                   </pic:nvPicPr>
                   <pic:blipFill>
-                    <a:blip r:embed="rId34"/>
+                    <a:blip r:embed="rId32"/>
                     <a:stretch>
                       <a:fillRect/>
                     </a:stretch>
@@ -820,7 +771,7 @@
           </wp:inline>
         </w:drawing>
       </w:r>
-      <w:bookmarkEnd w:id="35"/>
+      <w:bookmarkEnd w:id="33"/>
     </w:p>
     <w:p>
       <w:pPr>
@@ -834,7 +785,7 @@
       <w:pPr>
         <w:pStyle w:val="CaptionedFigure"/>
       </w:pPr>
-      <w:bookmarkStart w:id="37" w:name="fig:008"/>
+      <w:bookmarkStart w:id="35" w:name="fig:008"/>
       <w:r>
         <w:drawing>
           <wp:inline>
@@ -851,7 +802,7 @@
                     </pic:cNvPicPr>
                   </pic:nvPicPr>
                   <pic:blipFill>
-                    <a:blip r:embed="rId36"/>
+                    <a:blip r:embed="rId34"/>
                     <a:stretch>
                       <a:fillRect/>
                     </a:stretch>
@@ -877,7 +828,7 @@
           </wp:inline>
         </w:drawing>
       </w:r>
-      <w:bookmarkEnd w:id="37"/>
+      <w:bookmarkEnd w:id="35"/>
     </w:p>
     <w:p>
       <w:pPr>
@@ -924,7 +875,7 @@
       <w:pPr>
         <w:pStyle w:val="CaptionedFigure"/>
       </w:pPr>
-      <w:bookmarkStart w:id="39" w:name="fig:009"/>
+      <w:bookmarkStart w:id="37" w:name="fig:009"/>
       <w:r>
         <w:drawing>
           <wp:inline>
@@ -941,7 +892,7 @@
                     </pic:cNvPicPr>
                   </pic:nvPicPr>
                   <pic:blipFill>
-                    <a:blip r:embed="rId38"/>
+                    <a:blip r:embed="rId36"/>
                     <a:stretch>
                       <a:fillRect/>
                     </a:stretch>
@@ -967,7 +918,7 @@
           </wp:inline>
         </w:drawing>
       </w:r>
-      <w:bookmarkEnd w:id="39"/>
+      <w:bookmarkEnd w:id="37"/>
     </w:p>
     <w:p>
       <w:pPr>
@@ -1008,7 +959,7 @@
       <w:pPr>
         <w:pStyle w:val="CaptionedFigure"/>
       </w:pPr>
-      <w:bookmarkStart w:id="41" w:name="fig:010"/>
+      <w:bookmarkStart w:id="39" w:name="fig:010"/>
       <w:r>
         <w:drawing>
           <wp:inline>
@@ -1025,7 +976,7 @@
                     </pic:cNvPicPr>
                   </pic:nvPicPr>
                   <pic:blipFill>
-                    <a:blip r:embed="rId40"/>
+                    <a:blip r:embed="rId38"/>
                     <a:stretch>
                       <a:fillRect/>
                     </a:stretch>
@@ -1051,7 +1002,7 @@
           </wp:inline>
         </w:drawing>
       </w:r>
-      <w:bookmarkEnd w:id="41"/>
+      <w:bookmarkEnd w:id="39"/>
     </w:p>
     <w:p>
       <w:pPr>
@@ -1092,7 +1043,7 @@
       <w:pPr>
         <w:pStyle w:val="CaptionedFigure"/>
       </w:pPr>
-      <w:bookmarkStart w:id="43" w:name="fig:011"/>
+      <w:bookmarkStart w:id="41" w:name="fig:011"/>
       <w:r>
         <w:drawing>
           <wp:inline>
@@ -1109,7 +1060,7 @@
                     </pic:cNvPicPr>
                   </pic:nvPicPr>
                   <pic:blipFill>
-                    <a:blip r:embed="rId42"/>
+                    <a:blip r:embed="rId40"/>
                     <a:stretch>
                       <a:fillRect/>
                     </a:stretch>
@@ -1135,7 +1086,7 @@
           </wp:inline>
         </w:drawing>
       </w:r>
-      <w:bookmarkEnd w:id="43"/>
+      <w:bookmarkEnd w:id="41"/>
     </w:p>
     <w:p>
       <w:pPr>
@@ -1145,8 +1096,8 @@
         <w:t xml:space="preserve">Проверка хост имени</w:t>
       </w:r>
     </w:p>
-    <w:bookmarkEnd w:id="44"/>
-    <w:bookmarkStart w:id="59" w:name="домашнее-задание"/>
+    <w:bookmarkEnd w:id="42"/>
+    <w:bookmarkStart w:id="57" w:name="домашнее-задание"/>
     <w:p>
       <w:pPr>
         <w:pStyle w:val="Heading1"/>
@@ -1195,7 +1146,7 @@
       <w:pPr>
         <w:pStyle w:val="CaptionedFigure"/>
       </w:pPr>
-      <w:bookmarkStart w:id="46" w:name="fig:012"/>
+      <w:bookmarkStart w:id="44" w:name="fig:012"/>
       <w:r>
         <w:drawing>
           <wp:inline>
@@ -1212,7 +1163,7 @@
                     </pic:cNvPicPr>
                   </pic:nvPicPr>
                   <pic:blipFill>
-                    <a:blip r:embed="rId45"/>
+                    <a:blip r:embed="rId43"/>
                     <a:stretch>
                       <a:fillRect/>
                     </a:stretch>
@@ -1238,7 +1189,7 @@
           </wp:inline>
         </w:drawing>
       </w:r>
-      <w:bookmarkEnd w:id="46"/>
+      <w:bookmarkEnd w:id="44"/>
     </w:p>
     <w:p>
       <w:pPr>
@@ -1279,7 +1230,7 @@
       <w:pPr>
         <w:pStyle w:val="CaptionedFigure"/>
       </w:pPr>
-      <w:bookmarkStart w:id="48" w:name="fig:013"/>
+      <w:bookmarkStart w:id="46" w:name="fig:013"/>
       <w:r>
         <w:drawing>
           <wp:inline>
@@ -1296,7 +1247,7 @@
                     </pic:cNvPicPr>
                   </pic:nvPicPr>
                   <pic:blipFill>
-                    <a:blip r:embed="rId47"/>
+                    <a:blip r:embed="rId45"/>
                     <a:stretch>
                       <a:fillRect/>
                     </a:stretch>
@@ -1322,7 +1273,7 @@
           </wp:inline>
         </w:drawing>
       </w:r>
-      <w:bookmarkEnd w:id="48"/>
+      <w:bookmarkEnd w:id="46"/>
     </w:p>
     <w:p>
       <w:pPr>
@@ -1363,7 +1314,7 @@
       <w:pPr>
         <w:pStyle w:val="CaptionedFigure"/>
       </w:pPr>
-      <w:bookmarkStart w:id="50" w:name="fig:014"/>
+      <w:bookmarkStart w:id="48" w:name="fig:014"/>
       <w:r>
         <w:drawing>
           <wp:inline>
@@ -1380,7 +1331,7 @@
                     </pic:cNvPicPr>
                   </pic:nvPicPr>
                   <pic:blipFill>
-                    <a:blip r:embed="rId49"/>
+                    <a:blip r:embed="rId47"/>
                     <a:stretch>
                       <a:fillRect/>
                     </a:stretch>
@@ -1406,7 +1357,7 @@
           </wp:inline>
         </w:drawing>
       </w:r>
-      <w:bookmarkEnd w:id="50"/>
+      <w:bookmarkEnd w:id="48"/>
     </w:p>
     <w:p>
       <w:pPr>
@@ -1447,7 +1398,7 @@
       <w:pPr>
         <w:pStyle w:val="CaptionedFigure"/>
       </w:pPr>
-      <w:bookmarkStart w:id="52" w:name="fig:015"/>
+      <w:bookmarkStart w:id="50" w:name="fig:015"/>
       <w:r>
         <w:drawing>
           <wp:inline>
@@ -1464,7 +1415,7 @@
                     </pic:cNvPicPr>
                   </pic:nvPicPr>
                   <pic:blipFill>
-                    <a:blip r:embed="rId51"/>
+                    <a:blip r:embed="rId49"/>
                     <a:stretch>
                       <a:fillRect/>
                     </a:stretch>
@@ -1490,7 +1441,7 @@
           </wp:inline>
         </w:drawing>
       </w:r>
-      <w:bookmarkEnd w:id="52"/>
+      <w:bookmarkEnd w:id="50"/>
     </w:p>
     <w:p>
       <w:pPr>
@@ -1531,7 +1482,7 @@
       <w:pPr>
         <w:pStyle w:val="CaptionedFigure"/>
       </w:pPr>
-      <w:bookmarkStart w:id="54" w:name="fig:016"/>
+      <w:bookmarkStart w:id="52" w:name="fig:016"/>
       <w:r>
         <w:drawing>
           <wp:inline>
@@ -1548,7 +1499,7 @@
                     </pic:cNvPicPr>
                   </pic:nvPicPr>
                   <pic:blipFill>
-                    <a:blip r:embed="rId53"/>
+                    <a:blip r:embed="rId51"/>
                     <a:stretch>
                       <a:fillRect/>
                     </a:stretch>
@@ -1574,7 +1525,7 @@
           </wp:inline>
         </w:drawing>
       </w:r>
-      <w:bookmarkEnd w:id="54"/>
+      <w:bookmarkEnd w:id="52"/>
     </w:p>
     <w:p>
       <w:pPr>
@@ -1615,7 +1566,7 @@
       <w:pPr>
         <w:pStyle w:val="CaptionedFigure"/>
       </w:pPr>
-      <w:bookmarkStart w:id="56" w:name="fig:017"/>
+      <w:bookmarkStart w:id="54" w:name="fig:017"/>
       <w:r>
         <w:drawing>
           <wp:inline>
@@ -1632,7 +1583,7 @@
                     </pic:cNvPicPr>
                   </pic:nvPicPr>
                   <pic:blipFill>
-                    <a:blip r:embed="rId55"/>
+                    <a:blip r:embed="rId53"/>
                     <a:stretch>
                       <a:fillRect/>
                     </a:stretch>
@@ -1658,7 +1609,7 @@
           </wp:inline>
         </w:drawing>
       </w:r>
-      <w:bookmarkEnd w:id="56"/>
+      <w:bookmarkEnd w:id="54"/>
     </w:p>
     <w:p>
       <w:pPr>
@@ -1699,7 +1650,7 @@
       <w:pPr>
         <w:pStyle w:val="CaptionedFigure"/>
       </w:pPr>
-      <w:bookmarkStart w:id="58" w:name="fig:018"/>
+      <w:bookmarkStart w:id="56" w:name="fig:018"/>
       <w:r>
         <w:drawing>
           <wp:inline>
@@ -1716,7 +1667,7 @@
                     </pic:cNvPicPr>
                   </pic:nvPicPr>
                   <pic:blipFill>
-                    <a:blip r:embed="rId57"/>
+                    <a:blip r:embed="rId55"/>
                     <a:stretch>
                       <a:fillRect/>
                     </a:stretch>
@@ -1742,7 +1693,7 @@
           </wp:inline>
         </w:drawing>
       </w:r>
-      <w:bookmarkEnd w:id="58"/>
+      <w:bookmarkEnd w:id="56"/>
     </w:p>
     <w:p>
       <w:pPr>
@@ -1752,8 +1703,8 @@
         <w:t xml:space="preserve">Поиск информации</w:t>
       </w:r>
     </w:p>
-    <w:bookmarkEnd w:id="59"/>
-    <w:bookmarkStart w:id="60" w:name="выводы"/>
+    <w:bookmarkEnd w:id="57"/>
+    <w:bookmarkStart w:id="58" w:name="выводы"/>
     <w:p>
       <w:pPr>
         <w:pStyle w:val="Heading1"/>
@@ -1779,19 +1730,19 @@
         <w:t xml:space="preserve">Приобрели практические навыки установки операционной системы на виртуальную машину, настроили необходимое для работы сервисов и выполнили домашнее задание.</w:t>
       </w:r>
     </w:p>
+    <w:bookmarkEnd w:id="58"/>
+    <w:bookmarkStart w:id="60" w:name="список-литературы"/>
+    <w:p>
+      <w:pPr>
+        <w:pStyle w:val="Heading1"/>
+      </w:pPr>
+      <w:r>
+        <w:t xml:space="preserve">Список литературы</w:t>
+      </w:r>
+    </w:p>
+    <w:bookmarkStart w:id="59" w:name="refs"/>
+    <w:bookmarkEnd w:id="59"/>
     <w:bookmarkEnd w:id="60"/>
-    <w:bookmarkStart w:id="62" w:name="список-литературы"/>
-    <w:p>
-      <w:pPr>
-        <w:pStyle w:val="Heading1"/>
-      </w:pPr>
-      <w:r>
-        <w:t xml:space="preserve">Список литературы</w:t>
-      </w:r>
-    </w:p>
-    <w:bookmarkStart w:id="61" w:name="refs"/>
-    <w:bookmarkEnd w:id="61"/>
-    <w:bookmarkEnd w:id="62"/>
     <w:sectPr/>
   </w:body>
 </w:document>

</xml_diff>